<commit_message>
Database connection + dao + business layer + started working on the concurrenrt server's implementation
</commit_message>
<xml_diff>
--- a/doc/docx/Assignment_Analysis_and_Design_Document.docx
+++ b/doc/docx/Assignment_Analysis_and_Design_Document.docx
@@ -22,28 +22,41 @@
           <w:rFonts w:ascii="Times New Roman" w:hAnsi="Times New Roman"/>
         </w:rPr>
       </w:pPr>
-      <w:fldSimple w:instr=" TITLE  \* MERGEFORMAT ">
-        <w:bookmarkStart w:id="0" w:name="_Toc222820221"/>
-        <w:bookmarkStart w:id="1" w:name="_Toc222821167"/>
-        <w:bookmarkStart w:id="2" w:name="_Toc222883075"/>
-        <w:bookmarkStart w:id="3" w:name="_Toc254770226"/>
-        <w:bookmarkStart w:id="4" w:name="_Toc254770266"/>
-        <w:bookmarkStart w:id="5" w:name="_Toc254771757"/>
-        <w:bookmarkStart w:id="6" w:name="_Toc254785383"/>
-        <w:r>
-          <w:rPr>
-            <w:rFonts w:ascii="Times New Roman" w:hAnsi="Times New Roman"/>
-          </w:rPr>
-          <w:t>Analysis and Design Document</w:t>
-        </w:r>
-        <w:bookmarkEnd w:id="0"/>
-        <w:bookmarkEnd w:id="1"/>
-        <w:bookmarkEnd w:id="2"/>
-        <w:bookmarkEnd w:id="3"/>
-        <w:bookmarkEnd w:id="4"/>
-        <w:bookmarkEnd w:id="5"/>
-        <w:bookmarkEnd w:id="6"/>
-      </w:fldSimple>
+      <w:r>
+        <w:fldChar w:fldCharType="begin"/>
+      </w:r>
+      <w:r>
+        <w:instrText xml:space="preserve"> TITLE  \* MERGEFORMAT </w:instrText>
+      </w:r>
+      <w:r>
+        <w:fldChar w:fldCharType="separate"/>
+      </w:r>
+      <w:bookmarkStart w:id="0" w:name="_Toc222820221"/>
+      <w:bookmarkStart w:id="1" w:name="_Toc222821167"/>
+      <w:bookmarkStart w:id="2" w:name="_Toc222883075"/>
+      <w:bookmarkStart w:id="3" w:name="_Toc254770226"/>
+      <w:bookmarkStart w:id="4" w:name="_Toc254770266"/>
+      <w:bookmarkStart w:id="5" w:name="_Toc254771757"/>
+      <w:bookmarkStart w:id="6" w:name="_Toc254785383"/>
+      <w:r>
+        <w:rPr>
+          <w:rFonts w:ascii="Times New Roman" w:hAnsi="Times New Roman"/>
+        </w:rPr>
+        <w:t>Analysis and Design Document</w:t>
+      </w:r>
+      <w:bookmarkEnd w:id="0"/>
+      <w:bookmarkEnd w:id="1"/>
+      <w:bookmarkEnd w:id="2"/>
+      <w:bookmarkEnd w:id="3"/>
+      <w:bookmarkEnd w:id="4"/>
+      <w:bookmarkEnd w:id="5"/>
+      <w:bookmarkEnd w:id="6"/>
+      <w:r>
+        <w:rPr>
+          <w:rFonts w:ascii="Times New Roman" w:hAnsi="Times New Roman"/>
+        </w:rPr>
+        <w:fldChar w:fldCharType="end"/>
+      </w:r>
     </w:p>
     <w:p>
       <w:pPr>
@@ -134,8 +147,6 @@
         </w:rPr>
         <w:t xml:space="preserve"> 30432</w:t>
       </w:r>
-      <w:bookmarkStart w:id="14" w:name="_GoBack"/>
-      <w:bookmarkEnd w:id="14"/>
     </w:p>
     <w:p/>
     <w:p>
@@ -184,13 +195,13 @@
           <w:rFonts w:ascii="Times New Roman" w:hAnsi="Times New Roman"/>
         </w:rPr>
       </w:pPr>
-      <w:bookmarkStart w:id="15" w:name="_Toc222820223"/>
-      <w:bookmarkStart w:id="16" w:name="_Toc222821169"/>
-      <w:bookmarkStart w:id="17" w:name="_Toc222883077"/>
-      <w:bookmarkStart w:id="18" w:name="_Toc254770228"/>
-      <w:bookmarkStart w:id="19" w:name="_Toc254770268"/>
-      <w:bookmarkStart w:id="20" w:name="_Toc254771759"/>
-      <w:bookmarkStart w:id="21" w:name="_Toc254785385"/>
+      <w:bookmarkStart w:id="14" w:name="_Toc222820223"/>
+      <w:bookmarkStart w:id="15" w:name="_Toc222821169"/>
+      <w:bookmarkStart w:id="16" w:name="_Toc222883077"/>
+      <w:bookmarkStart w:id="17" w:name="_Toc254770228"/>
+      <w:bookmarkStart w:id="18" w:name="_Toc254770268"/>
+      <w:bookmarkStart w:id="19" w:name="_Toc254771759"/>
+      <w:bookmarkStart w:id="20" w:name="_Toc254785385"/>
       <w:r>
         <w:rPr>
           <w:rFonts w:ascii="Times New Roman" w:hAnsi="Times New Roman"/>
@@ -198,13 +209,13 @@
         <w:lastRenderedPageBreak/>
         <w:t>Table of Contents</w:t>
       </w:r>
+      <w:bookmarkEnd w:id="14"/>
       <w:bookmarkEnd w:id="15"/>
       <w:bookmarkEnd w:id="16"/>
       <w:bookmarkEnd w:id="17"/>
       <w:bookmarkEnd w:id="18"/>
       <w:bookmarkEnd w:id="19"/>
       <w:bookmarkEnd w:id="20"/>
-      <w:bookmarkEnd w:id="21"/>
     </w:p>
     <w:p>
       <w:pPr>
@@ -570,7 +581,7 @@
         <w:rPr>
           <w:noProof/>
         </w:rPr>
-        <w:t>3</w:t>
+        <w:t>4</w:t>
       </w:r>
       <w:r>
         <w:rPr>
@@ -628,7 +639,7 @@
         <w:rPr>
           <w:noProof/>
         </w:rPr>
-        <w:t>3</w:t>
+        <w:t>4</w:t>
       </w:r>
       <w:r>
         <w:rPr>
@@ -686,7 +697,7 @@
         <w:rPr>
           <w:noProof/>
         </w:rPr>
-        <w:t>3</w:t>
+        <w:t>8</w:t>
       </w:r>
       <w:r>
         <w:rPr>
@@ -744,7 +755,7 @@
         <w:rPr>
           <w:noProof/>
         </w:rPr>
-        <w:t>3</w:t>
+        <w:t>9</w:t>
       </w:r>
       <w:r>
         <w:rPr>
@@ -802,7 +813,7 @@
         <w:rPr>
           <w:noProof/>
         </w:rPr>
-        <w:t>3</w:t>
+        <w:t>10</w:t>
       </w:r>
       <w:r>
         <w:rPr>
@@ -860,7 +871,7 @@
         <w:rPr>
           <w:noProof/>
         </w:rPr>
-        <w:t>4</w:t>
+        <w:t>10</w:t>
       </w:r>
       <w:r>
         <w:rPr>
@@ -918,7 +929,7 @@
         <w:rPr>
           <w:noProof/>
         </w:rPr>
-        <w:t>4</w:t>
+        <w:t>10</w:t>
       </w:r>
       <w:r>
         <w:rPr>
@@ -949,7 +960,7 @@
         </w:rPr>
         <w:br w:type="page"/>
       </w:r>
-      <w:bookmarkStart w:id="22" w:name="_Toc254785386"/>
+      <w:bookmarkStart w:id="21" w:name="_Toc254785386"/>
       <w:r>
         <w:rPr>
           <w:rFonts w:ascii="Times New Roman" w:hAnsi="Times New Roman"/>
@@ -957,7 +968,7 @@
         <w:lastRenderedPageBreak/>
         <w:t>1. Requirements Analysis</w:t>
       </w:r>
-      <w:bookmarkEnd w:id="22"/>
+      <w:bookmarkEnd w:id="21"/>
       <w:r>
         <w:rPr>
           <w:rFonts w:ascii="Times New Roman" w:hAnsi="Times New Roman"/>
@@ -986,7 +997,7 @@
           <w:szCs w:val="28"/>
         </w:rPr>
       </w:pPr>
-      <w:bookmarkStart w:id="23" w:name="_Toc254785387"/>
+      <w:bookmarkStart w:id="22" w:name="_Toc254785387"/>
       <w:r>
         <w:rPr>
           <w:rFonts w:ascii="Times New Roman" w:hAnsi="Times New Roman"/>
@@ -995,7 +1006,7 @@
         </w:rPr>
         <w:t>Assignment Specification</w:t>
       </w:r>
-      <w:bookmarkEnd w:id="23"/>
+      <w:bookmarkEnd w:id="22"/>
     </w:p>
     <w:p/>
     <w:p>
@@ -1004,7 +1015,7 @@
         <w:ind w:firstLine="360"/>
         <w:jc w:val="both"/>
       </w:pPr>
-      <w:bookmarkStart w:id="24" w:name="_Toc254785388"/>
+      <w:bookmarkStart w:id="23" w:name="_Toc254785388"/>
       <w:r>
         <w:rPr>
           <w:sz w:val="24"/>
@@ -1196,7 +1207,7 @@
         </w:rPr>
       </w:pPr>
     </w:p>
-    <w:bookmarkEnd w:id="24"/>
+    <w:bookmarkEnd w:id="23"/>
     <w:p>
       <w:pPr>
         <w:pStyle w:val="Heading1"/>
@@ -1220,7 +1231,7 @@
         </w:rPr>
         <w:t>Functional Requirements</w:t>
       </w:r>
-      <w:bookmarkStart w:id="25" w:name="_Toc254785389"/>
+      <w:bookmarkStart w:id="24" w:name="_Toc254785389"/>
     </w:p>
     <w:p/>
     <w:p>
@@ -1305,7 +1316,7 @@
         </w:rPr>
         <w:t>Non-functional Requirements</w:t>
       </w:r>
-      <w:bookmarkEnd w:id="25"/>
+      <w:bookmarkEnd w:id="24"/>
     </w:p>
     <w:p>
       <w:pPr>
@@ -1460,7 +1471,7 @@
           <w:rFonts w:ascii="Times New Roman" w:hAnsi="Times New Roman"/>
         </w:rPr>
       </w:pPr>
-      <w:bookmarkStart w:id="26" w:name="_Toc254785390"/>
+      <w:bookmarkStart w:id="25" w:name="_Toc254785390"/>
       <w:r>
         <w:rPr>
           <w:rFonts w:ascii="Times New Roman" w:hAnsi="Times New Roman"/>
@@ -1474,7 +1485,7 @@
         </w:rPr>
         <w:t>. Use-Case Model</w:t>
       </w:r>
-      <w:bookmarkEnd w:id="26"/>
+      <w:bookmarkEnd w:id="25"/>
     </w:p>
     <w:p/>
     <w:p>
@@ -1574,7 +1585,7 @@
           <w:sz w:val="24"/>
         </w:rPr>
       </w:pPr>
-      <w:bookmarkStart w:id="27" w:name="_Toc254785391"/>
+      <w:bookmarkStart w:id="26" w:name="_Toc254785391"/>
       <w:r>
         <w:rPr>
           <w:rFonts w:ascii="Times New Roman" w:hAnsi="Times New Roman"/>
@@ -1757,7 +1768,7 @@
         </w:rPr>
         <w:t>Architectural Design</w:t>
       </w:r>
-      <w:bookmarkEnd w:id="27"/>
+      <w:bookmarkEnd w:id="26"/>
     </w:p>
     <w:p>
       <w:pPr>
@@ -2483,7 +2494,7 @@
           <w:rFonts w:ascii="Times New Roman" w:hAnsi="Times New Roman"/>
         </w:rPr>
       </w:pPr>
-      <w:bookmarkStart w:id="28" w:name="_Toc254785392"/>
+      <w:bookmarkStart w:id="27" w:name="_Toc254785392"/>
       <w:r>
         <w:rPr>
           <w:rFonts w:ascii="Times New Roman" w:hAnsi="Times New Roman"/>
@@ -2508,7 +2519,7 @@
         </w:rPr>
         <w:t xml:space="preserve"> Diagrams</w:t>
       </w:r>
-      <w:bookmarkEnd w:id="28"/>
+      <w:bookmarkEnd w:id="27"/>
     </w:p>
     <w:p>
       <w:pPr>
@@ -2745,7 +2756,7 @@
           <w:rFonts w:ascii="Times New Roman" w:hAnsi="Times New Roman"/>
         </w:rPr>
       </w:pPr>
-      <w:bookmarkStart w:id="29" w:name="_Toc254785393"/>
+      <w:bookmarkStart w:id="28" w:name="_Toc254785393"/>
       <w:r>
         <w:rPr>
           <w:rFonts w:ascii="Times New Roman" w:hAnsi="Times New Roman"/>
@@ -2764,7 +2775,7 @@
         </w:rPr>
         <w:t>Design</w:t>
       </w:r>
-      <w:bookmarkEnd w:id="29"/>
+      <w:bookmarkEnd w:id="28"/>
     </w:p>
     <w:p>
       <w:pPr>
@@ -2904,6 +2915,19 @@
           </wp:inline>
         </w:drawing>
       </w:r>
+    </w:p>
+    <w:p>
+      <w:pPr>
+        <w:spacing w:line="240" w:lineRule="auto"/>
+        <w:ind w:firstLine="720"/>
+        <w:jc w:val="both"/>
+        <w:rPr>
+          <w:sz w:val="24"/>
+          <w:szCs w:val="24"/>
+        </w:rPr>
+      </w:pPr>
+      <w:bookmarkStart w:id="29" w:name="_GoBack"/>
+      <w:bookmarkEnd w:id="29"/>
     </w:p>
     <w:p>
       <w:pPr>

</xml_diff>